<commit_message>
Factory pattern document updated
</commit_message>
<xml_diff>
--- a/factory/FactoryDesignPattern.docx
+++ b/factory/FactoryDesignPattern.docx
@@ -166,27 +166,7 @@
           <w:szCs w:val="26"/>
         </w:rPr>
         <w:br/>
-        <w:t xml:space="preserve">A factory pattern is one of the core design principles to create an object, allowing clients to create objects of a </w:t>
-      </w:r>
-      <w:r>
-        <w:rPr>
-          <w:rFonts w:ascii="Arial" w:hAnsi="Arial" w:cs="Arial"/>
-          <w:color w:val="273239"/>
-          <w:spacing w:val="2"/>
-          <w:sz w:val="26"/>
-          <w:szCs w:val="26"/>
-        </w:rPr>
-        <w:t>library (</w:t>
-      </w:r>
-      <w:r>
-        <w:rPr>
-          <w:rFonts w:ascii="Arial" w:hAnsi="Arial" w:cs="Arial"/>
-          <w:color w:val="273239"/>
-          <w:spacing w:val="2"/>
-          <w:sz w:val="26"/>
-          <w:szCs w:val="26"/>
-        </w:rPr>
-        <w:t>explained below) in a way such that it doesn’t have tight coupling with the class hierarchy of the library.</w:t>
+        <w:t>A factory pattern is one of the core design principles to create an object, allowing clients to create objects of a library (explained below) in a way such that it doesn’t have tight coupling with the class hierarchy of the library.</w:t>
       </w:r>
     </w:p>
     <w:p>
@@ -204,15 +184,688 @@
     <w:p>
       <w:pPr>
         <w:rPr>
+          <w:rFonts w:ascii="Arial" w:hAnsi="Arial" w:cs="Arial"/>
+          <w:color w:val="273239"/>
+          <w:spacing w:val="2"/>
+          <w:sz w:val="26"/>
+          <w:szCs w:val="26"/>
+          <w:shd w:val="clear" w:color="auto" w:fill="FFFFFF"/>
+        </w:rPr>
+      </w:pPr>
+      <w:r>
+        <w:rPr>
+          <w:rFonts w:ascii="Arial" w:hAnsi="Arial" w:cs="Arial"/>
+          <w:color w:val="273239"/>
+          <w:spacing w:val="2"/>
+          <w:sz w:val="26"/>
+          <w:szCs w:val="26"/>
+          <w:shd w:val="clear" w:color="auto" w:fill="FFFFFF"/>
+        </w:rPr>
+        <w:t>Taken from:</w:t>
+      </w:r>
+    </w:p>
+    <w:p>
+      <w:pPr>
+        <w:rPr>
+          <w:rFonts w:ascii="Arial" w:hAnsi="Arial" w:cs="Arial"/>
+          <w:color w:val="273239"/>
+          <w:spacing w:val="2"/>
+          <w:sz w:val="26"/>
+          <w:szCs w:val="26"/>
+          <w:shd w:val="clear" w:color="auto" w:fill="FFFFFF"/>
+        </w:rPr>
+      </w:pPr>
+      <w:r>
+        <w:rPr>
+          <w:rFonts w:ascii="Arial" w:hAnsi="Arial" w:cs="Arial"/>
+          <w:color w:val="273239"/>
+          <w:spacing w:val="2"/>
+          <w:sz w:val="26"/>
+          <w:szCs w:val="26"/>
+          <w:shd w:val="clear" w:color="auto" w:fill="FFFFFF"/>
+        </w:rPr>
+        <w:t>https://refactoring.guru/design-patterns/factory-method</w:t>
+      </w:r>
+    </w:p>
+    <w:p>
+      <w:pPr>
+        <w:pStyle w:val="Heading1"/>
+      </w:pPr>
+      <w:r>
+        <w:t>Intent</w:t>
+      </w:r>
+    </w:p>
+    <w:p>
+      <w:pPr>
+        <w:pStyle w:val="NormalWeb"/>
+        <w:shd w:val="clear" w:color="auto" w:fill="FFFFFF"/>
+        <w:spacing w:before="0" w:beforeAutospacing="0"/>
+        <w:rPr>
+          <w:rFonts w:ascii="Arial" w:hAnsi="Arial" w:cs="Arial"/>
+          <w:color w:val="444444"/>
+        </w:rPr>
+      </w:pPr>
+      <w:r>
+        <w:rPr>
+          <w:rStyle w:val="Strong"/>
+          <w:rFonts w:ascii="Arial" w:hAnsi="Arial" w:cs="Arial"/>
+          <w:color w:val="444444"/>
+        </w:rPr>
+        <w:t>Factory Method</w:t>
+      </w:r>
+      <w:r>
+        <w:rPr>
+          <w:rFonts w:ascii="Arial" w:hAnsi="Arial" w:cs="Arial"/>
+          <w:color w:val="444444"/>
+        </w:rPr>
+        <w:t> is a creational design pattern that provides an interface for creating objects in a superclass, but allows subclasses to alter the type of objects that will be created.</w:t>
+      </w:r>
+    </w:p>
+    <w:p>
+      <w:pPr>
+        <w:rPr>
+          <w:rFonts w:ascii="Arial" w:hAnsi="Arial" w:cs="Arial"/>
+          <w:color w:val="273239"/>
+          <w:spacing w:val="2"/>
+          <w:sz w:val="26"/>
+          <w:szCs w:val="26"/>
+          <w:shd w:val="clear" w:color="auto" w:fill="FFFFFF"/>
+        </w:rPr>
+      </w:pPr>
+      <w:r>
+        <w:rPr>
+          <w:noProof/>
+          <w:lang w:eastAsia="en-IN"/>
+        </w:rPr>
+        <w:drawing>
+          <wp:inline distT="0" distB="0" distL="0" distR="0">
+            <wp:extent cx="5731510" cy="3582194"/>
+            <wp:effectExtent l="0" t="0" r="2540" b="0"/>
+            <wp:docPr id="4" name="Picture 4" descr="Factory Method&amp;nbsp;pattern"/>
+            <wp:cNvGraphicFramePr>
+              <a:graphicFrameLocks xmlns:a="http://schemas.openxmlformats.org/drawingml/2006/main" noChangeAspect="1"/>
+            </wp:cNvGraphicFramePr>
+            <a:graphic xmlns:a="http://schemas.openxmlformats.org/drawingml/2006/main">
+              <a:graphicData uri="http://schemas.openxmlformats.org/drawingml/2006/picture">
+                <pic:pic xmlns:pic="http://schemas.openxmlformats.org/drawingml/2006/picture">
+                  <pic:nvPicPr>
+                    <pic:cNvPr id="0" name="Picture 1" descr="Factory Method&amp;nbsp;pattern"/>
+                    <pic:cNvPicPr>
+                      <a:picLocks noChangeAspect="1" noChangeArrowheads="1"/>
+                    </pic:cNvPicPr>
+                  </pic:nvPicPr>
+                  <pic:blipFill>
+                    <a:blip r:embed="rId5">
+                      <a:extLst>
+                        <a:ext uri="{28A0092B-C50C-407E-A947-70E740481C1C}">
+                          <a14:useLocalDpi xmlns:a14="http://schemas.microsoft.com/office/drawing/2010/main" val="0"/>
+                        </a:ext>
+                      </a:extLst>
+                    </a:blip>
+                    <a:srcRect/>
+                    <a:stretch>
+                      <a:fillRect/>
+                    </a:stretch>
+                  </pic:blipFill>
+                  <pic:spPr bwMode="auto">
+                    <a:xfrm>
+                      <a:off x="0" y="0"/>
+                      <a:ext cx="5731510" cy="3582194"/>
+                    </a:xfrm>
+                    <a:prstGeom prst="rect">
+                      <a:avLst/>
+                    </a:prstGeom>
+                    <a:noFill/>
+                    <a:ln>
+                      <a:noFill/>
+                    </a:ln>
+                  </pic:spPr>
+                </pic:pic>
+              </a:graphicData>
+            </a:graphic>
+          </wp:inline>
+        </w:drawing>
+      </w:r>
+    </w:p>
+    <w:p>
+      <w:pPr>
+        <w:pStyle w:val="Heading1"/>
+      </w:pPr>
+      <w:r>
+        <w:lastRenderedPageBreak/>
+        <w:t>Problem</w:t>
+      </w:r>
+    </w:p>
+    <w:p>
+      <w:pPr>
+        <w:pStyle w:val="NormalWeb"/>
+        <w:shd w:val="clear" w:color="auto" w:fill="FFFFFF"/>
+        <w:spacing w:before="0" w:beforeAutospacing="0"/>
+        <w:rPr>
+          <w:rFonts w:ascii="Arial" w:hAnsi="Arial" w:cs="Arial"/>
+          <w:color w:val="444444"/>
+        </w:rPr>
+      </w:pPr>
+      <w:r>
+        <w:rPr>
+          <w:rFonts w:ascii="Arial" w:hAnsi="Arial" w:cs="Arial"/>
+          <w:color w:val="444444"/>
+        </w:rPr>
+        <w:t>Imagine that you’re creating a logistics management application. The first version of your app can only handle transportation by trucks, so the bulk of your code lives inside the </w:t>
+      </w:r>
+      <w:r>
+        <w:rPr>
+          <w:rStyle w:val="HTMLCode"/>
+          <w:rFonts w:ascii="Consolas" w:hAnsi="Consolas"/>
+          <w:color w:val="444444"/>
+          <w:shd w:val="clear" w:color="auto" w:fill="EEEEEE"/>
+        </w:rPr>
+        <w:t>Truck</w:t>
+      </w:r>
+      <w:r>
+        <w:rPr>
+          <w:rFonts w:ascii="Arial" w:hAnsi="Arial" w:cs="Arial"/>
+          <w:color w:val="444444"/>
+        </w:rPr>
+        <w:t> class.</w:t>
+      </w:r>
+    </w:p>
+    <w:p>
+      <w:pPr>
+        <w:pStyle w:val="NormalWeb"/>
+        <w:shd w:val="clear" w:color="auto" w:fill="FFFFFF"/>
+        <w:spacing w:before="0" w:beforeAutospacing="0"/>
+        <w:rPr>
+          <w:rFonts w:ascii="Arial" w:hAnsi="Arial" w:cs="Arial"/>
+          <w:color w:val="444444"/>
+        </w:rPr>
+      </w:pPr>
+      <w:r>
+        <w:rPr>
+          <w:rFonts w:ascii="Arial" w:hAnsi="Arial" w:cs="Arial"/>
+          <w:color w:val="444444"/>
+        </w:rPr>
+        <w:t>After a while, your app becomes pretty popular. Each day you receive dozens of requests from sea transportation companies to incorporate sea logistics into the app</w:t>
+      </w:r>
+    </w:p>
+    <w:p>
+      <w:pPr>
+        <w:rPr>
+          <w:rFonts w:ascii="Arial" w:hAnsi="Arial" w:cs="Arial"/>
+          <w:color w:val="273239"/>
+          <w:spacing w:val="2"/>
+          <w:sz w:val="26"/>
+          <w:szCs w:val="26"/>
+          <w:shd w:val="clear" w:color="auto" w:fill="FFFFFF"/>
+        </w:rPr>
+      </w:pPr>
+      <w:r>
+        <w:rPr>
+          <w:noProof/>
+          <w:lang w:eastAsia="en-IN"/>
+        </w:rPr>
+        <w:drawing>
+          <wp:inline distT="0" distB="0" distL="0" distR="0">
+            <wp:extent cx="5715000" cy="2381250"/>
+            <wp:effectExtent l="0" t="0" r="0" b="0"/>
+            <wp:docPr id="5" name="Picture 5" descr="Adding a new transportation class to the program causes an issue"/>
+            <wp:cNvGraphicFramePr>
+              <a:graphicFrameLocks xmlns:a="http://schemas.openxmlformats.org/drawingml/2006/main" noChangeAspect="1"/>
+            </wp:cNvGraphicFramePr>
+            <a:graphic xmlns:a="http://schemas.openxmlformats.org/drawingml/2006/main">
+              <a:graphicData uri="http://schemas.openxmlformats.org/drawingml/2006/picture">
+                <pic:pic xmlns:pic="http://schemas.openxmlformats.org/drawingml/2006/picture">
+                  <pic:nvPicPr>
+                    <pic:cNvPr id="0" name="Picture 3" descr="Adding a new transportation class to the program causes an issue"/>
+                    <pic:cNvPicPr>
+                      <a:picLocks noChangeAspect="1" noChangeArrowheads="1"/>
+                    </pic:cNvPicPr>
+                  </pic:nvPicPr>
+                  <pic:blipFill>
+                    <a:blip r:embed="rId6">
+                      <a:extLst>
+                        <a:ext uri="{28A0092B-C50C-407E-A947-70E740481C1C}">
+                          <a14:useLocalDpi xmlns:a14="http://schemas.microsoft.com/office/drawing/2010/main" val="0"/>
+                        </a:ext>
+                      </a:extLst>
+                    </a:blip>
+                    <a:srcRect/>
+                    <a:stretch>
+                      <a:fillRect/>
+                    </a:stretch>
+                  </pic:blipFill>
+                  <pic:spPr bwMode="auto">
+                    <a:xfrm>
+                      <a:off x="0" y="0"/>
+                      <a:ext cx="5715000" cy="2381250"/>
+                    </a:xfrm>
+                    <a:prstGeom prst="rect">
+                      <a:avLst/>
+                    </a:prstGeom>
+                    <a:noFill/>
+                    <a:ln>
+                      <a:noFill/>
+                    </a:ln>
+                  </pic:spPr>
+                </pic:pic>
+              </a:graphicData>
+            </a:graphic>
+          </wp:inline>
+        </w:drawing>
+      </w:r>
+    </w:p>
+    <w:p>
+      <w:pPr>
+        <w:rPr>
+          <w:rFonts w:ascii="Arial" w:hAnsi="Arial" w:cs="Arial"/>
+          <w:color w:val="273239"/>
+          <w:spacing w:val="2"/>
+          <w:sz w:val="26"/>
+          <w:szCs w:val="26"/>
+          <w:shd w:val="clear" w:color="auto" w:fill="FFFFFF"/>
+        </w:rPr>
+      </w:pPr>
+    </w:p>
+    <w:p>
+      <w:pPr>
+        <w:pStyle w:val="Heading1"/>
+      </w:pPr>
+      <w:r>
+        <w:t>Solution</w:t>
+      </w:r>
+    </w:p>
+    <w:p>
+      <w:pPr>
+        <w:pStyle w:val="NormalWeb"/>
+        <w:shd w:val="clear" w:color="auto" w:fill="FFFFFF"/>
+        <w:spacing w:before="0" w:beforeAutospacing="0"/>
+        <w:rPr>
+          <w:rFonts w:ascii="Arial" w:hAnsi="Arial" w:cs="Arial"/>
+          <w:color w:val="444444"/>
+        </w:rPr>
+      </w:pPr>
+      <w:r>
+        <w:rPr>
+          <w:rFonts w:ascii="Arial" w:hAnsi="Arial" w:cs="Arial"/>
+          <w:color w:val="444444"/>
+        </w:rPr>
+        <w:t>The Factory Method pattern suggests that you replace direct object construction calls (using the </w:t>
+      </w:r>
+      <w:r>
+        <w:rPr>
+          <w:rStyle w:val="HTMLCode"/>
+          <w:rFonts w:ascii="Consolas" w:hAnsi="Consolas"/>
+          <w:color w:val="444444"/>
+          <w:shd w:val="clear" w:color="auto" w:fill="EEEEEE"/>
+        </w:rPr>
+        <w:t>new</w:t>
+      </w:r>
+      <w:r>
+        <w:rPr>
+          <w:rFonts w:ascii="Arial" w:hAnsi="Arial" w:cs="Arial"/>
+          <w:color w:val="444444"/>
+        </w:rPr>
+        <w:t> operator) with calls to a special </w:t>
+      </w:r>
+      <w:r>
+        <w:rPr>
+          <w:rStyle w:val="Emphasis"/>
+          <w:rFonts w:ascii="Arial" w:eastAsiaTheme="majorEastAsia" w:hAnsi="Arial" w:cs="Arial"/>
+          <w:color w:val="444444"/>
+        </w:rPr>
+        <w:t>factory</w:t>
+      </w:r>
+      <w:r>
+        <w:rPr>
+          <w:rFonts w:ascii="Arial" w:hAnsi="Arial" w:cs="Arial"/>
+          <w:color w:val="444444"/>
+        </w:rPr>
+        <w:t xml:space="preserve"> method. </w:t>
+      </w:r>
+    </w:p>
+    <w:p>
+      <w:pPr>
+        <w:pStyle w:val="NormalWeb"/>
+        <w:shd w:val="clear" w:color="auto" w:fill="FFFFFF"/>
+        <w:spacing w:before="0" w:beforeAutospacing="0"/>
+        <w:rPr>
+          <w:rFonts w:ascii="Arial" w:hAnsi="Arial" w:cs="Arial"/>
+          <w:color w:val="444444"/>
+        </w:rPr>
+      </w:pPr>
+      <w:r>
+        <w:rPr>
+          <w:rFonts w:ascii="Arial" w:hAnsi="Arial" w:cs="Arial"/>
+          <w:color w:val="444444"/>
+        </w:rPr>
+        <w:t>Don’t worry: the objects are still created via the </w:t>
+      </w:r>
+      <w:r>
+        <w:rPr>
+          <w:rStyle w:val="HTMLCode"/>
+          <w:rFonts w:ascii="Consolas" w:hAnsi="Consolas"/>
+          <w:color w:val="444444"/>
+          <w:shd w:val="clear" w:color="auto" w:fill="EEEEEE"/>
+        </w:rPr>
+        <w:t>new</w:t>
+      </w:r>
+      <w:r>
+        <w:rPr>
+          <w:rFonts w:ascii="Arial" w:hAnsi="Arial" w:cs="Arial"/>
+          <w:color w:val="444444"/>
+        </w:rPr>
+        <w:t xml:space="preserve"> operator, but it’s being called from within the factory method. </w:t>
+      </w:r>
+    </w:p>
+    <w:p>
+      <w:pPr>
+        <w:pStyle w:val="NormalWeb"/>
+        <w:shd w:val="clear" w:color="auto" w:fill="FFFFFF"/>
+        <w:spacing w:before="0" w:beforeAutospacing="0"/>
+        <w:rPr>
+          <w:rStyle w:val="Emphasis"/>
+          <w:rFonts w:ascii="Arial" w:eastAsiaTheme="majorEastAsia" w:hAnsi="Arial" w:cs="Arial"/>
+          <w:color w:val="444444"/>
+        </w:rPr>
+      </w:pPr>
+      <w:r>
+        <w:rPr>
+          <w:rFonts w:ascii="Arial" w:hAnsi="Arial" w:cs="Arial"/>
+          <w:color w:val="444444"/>
+        </w:rPr>
+        <w:t>Objects returned by a factory method are often referred to as </w:t>
+      </w:r>
+      <w:r>
+        <w:rPr>
+          <w:rStyle w:val="Emphasis"/>
+          <w:rFonts w:ascii="Arial" w:eastAsiaTheme="majorEastAsia" w:hAnsi="Arial" w:cs="Arial"/>
+          <w:color w:val="444444"/>
+        </w:rPr>
+        <w:t>products.</w:t>
+      </w:r>
+    </w:p>
+    <w:p>
+      <w:pPr>
+        <w:rPr>
+          <w:rFonts w:ascii="Arial" w:hAnsi="Arial" w:cs="Arial"/>
+          <w:color w:val="273239"/>
+          <w:spacing w:val="2"/>
+          <w:sz w:val="26"/>
+          <w:szCs w:val="26"/>
+          <w:shd w:val="clear" w:color="auto" w:fill="FFFFFF"/>
+        </w:rPr>
+      </w:pPr>
+      <w:r>
+        <w:rPr>
+          <w:noProof/>
+          <w:lang w:eastAsia="en-IN"/>
+        </w:rPr>
+        <w:drawing>
+          <wp:inline distT="0" distB="0" distL="0" distR="0">
+            <wp:extent cx="5731510" cy="2495980"/>
+            <wp:effectExtent l="0" t="0" r="2540" b="0"/>
+            <wp:docPr id="6" name="Picture 6" descr="The structure of creator classes"/>
+            <wp:cNvGraphicFramePr>
+              <a:graphicFrameLocks xmlns:a="http://schemas.openxmlformats.org/drawingml/2006/main" noChangeAspect="1"/>
+            </wp:cNvGraphicFramePr>
+            <a:graphic xmlns:a="http://schemas.openxmlformats.org/drawingml/2006/main">
+              <a:graphicData uri="http://schemas.openxmlformats.org/drawingml/2006/picture">
+                <pic:pic xmlns:pic="http://schemas.openxmlformats.org/drawingml/2006/picture">
+                  <pic:nvPicPr>
+                    <pic:cNvPr id="0" name="Picture 5" descr="The structure of creator classes"/>
+                    <pic:cNvPicPr>
+                      <a:picLocks noChangeAspect="1" noChangeArrowheads="1"/>
+                    </pic:cNvPicPr>
+                  </pic:nvPicPr>
+                  <pic:blipFill>
+                    <a:blip r:embed="rId7">
+                      <a:extLst>
+                        <a:ext uri="{28A0092B-C50C-407E-A947-70E740481C1C}">
+                          <a14:useLocalDpi xmlns:a14="http://schemas.microsoft.com/office/drawing/2010/main" val="0"/>
+                        </a:ext>
+                      </a:extLst>
+                    </a:blip>
+                    <a:srcRect/>
+                    <a:stretch>
+                      <a:fillRect/>
+                    </a:stretch>
+                  </pic:blipFill>
+                  <pic:spPr bwMode="auto">
+                    <a:xfrm>
+                      <a:off x="0" y="0"/>
+                      <a:ext cx="5731510" cy="2495980"/>
+                    </a:xfrm>
+                    <a:prstGeom prst="rect">
+                      <a:avLst/>
+                    </a:prstGeom>
+                    <a:noFill/>
+                    <a:ln>
+                      <a:noFill/>
+                    </a:ln>
+                  </pic:spPr>
+                </pic:pic>
+              </a:graphicData>
+            </a:graphic>
+          </wp:inline>
+        </w:drawing>
+      </w:r>
+    </w:p>
+    <w:p>
+      <w:pPr>
+        <w:rPr>
+          <w:rFonts w:ascii="Arial" w:hAnsi="Arial" w:cs="Arial"/>
+          <w:color w:val="273239"/>
+          <w:spacing w:val="2"/>
+          <w:sz w:val="26"/>
+          <w:szCs w:val="26"/>
+          <w:shd w:val="clear" w:color="auto" w:fill="FFFFFF"/>
+        </w:rPr>
+      </w:pPr>
+    </w:p>
+    <w:p>
+      <w:pPr>
+        <w:rPr>
+          <w:rFonts w:ascii="Arial" w:hAnsi="Arial" w:cs="Arial"/>
+          <w:color w:val="273239"/>
+          <w:spacing w:val="2"/>
+          <w:sz w:val="26"/>
+          <w:szCs w:val="26"/>
+          <w:shd w:val="clear" w:color="auto" w:fill="FFFFFF"/>
+        </w:rPr>
+      </w:pPr>
+      <w:r>
+        <w:rPr>
+          <w:noProof/>
+          <w:lang w:eastAsia="en-IN"/>
+        </w:rPr>
+        <w:lastRenderedPageBreak/>
+        <w:drawing>
+          <wp:inline distT="0" distB="0" distL="0" distR="0">
+            <wp:extent cx="5731510" cy="3299960"/>
+            <wp:effectExtent l="0" t="0" r="2540" b="0"/>
+            <wp:docPr id="7" name="Picture 7" descr="The structure of the Factory Method pattern"/>
+            <wp:cNvGraphicFramePr>
+              <a:graphicFrameLocks xmlns:a="http://schemas.openxmlformats.org/drawingml/2006/main" noChangeAspect="1"/>
+            </wp:cNvGraphicFramePr>
+            <a:graphic xmlns:a="http://schemas.openxmlformats.org/drawingml/2006/main">
+              <a:graphicData uri="http://schemas.openxmlformats.org/drawingml/2006/picture">
+                <pic:pic xmlns:pic="http://schemas.openxmlformats.org/drawingml/2006/picture">
+                  <pic:nvPicPr>
+                    <pic:cNvPr id="0" name="Picture 7" descr="The structure of the Factory Method pattern"/>
+                    <pic:cNvPicPr>
+                      <a:picLocks noChangeAspect="1" noChangeArrowheads="1"/>
+                    </pic:cNvPicPr>
+                  </pic:nvPicPr>
+                  <pic:blipFill>
+                    <a:blip r:embed="rId8">
+                      <a:extLst>
+                        <a:ext uri="{28A0092B-C50C-407E-A947-70E740481C1C}">
+                          <a14:useLocalDpi xmlns:a14="http://schemas.microsoft.com/office/drawing/2010/main" val="0"/>
+                        </a:ext>
+                      </a:extLst>
+                    </a:blip>
+                    <a:srcRect/>
+                    <a:stretch>
+                      <a:fillRect/>
+                    </a:stretch>
+                  </pic:blipFill>
+                  <pic:spPr bwMode="auto">
+                    <a:xfrm>
+                      <a:off x="0" y="0"/>
+                      <a:ext cx="5731510" cy="3299960"/>
+                    </a:xfrm>
+                    <a:prstGeom prst="rect">
+                      <a:avLst/>
+                    </a:prstGeom>
+                    <a:noFill/>
+                    <a:ln>
+                      <a:noFill/>
+                    </a:ln>
+                  </pic:spPr>
+                </pic:pic>
+              </a:graphicData>
+            </a:graphic>
+          </wp:inline>
+        </w:drawing>
+      </w:r>
+    </w:p>
+    <w:p>
+      <w:pPr>
+        <w:rPr>
+          <w:rFonts w:ascii="Arial" w:hAnsi="Arial" w:cs="Arial"/>
+          <w:color w:val="273239"/>
+          <w:spacing w:val="2"/>
+          <w:sz w:val="26"/>
+          <w:szCs w:val="26"/>
+          <w:shd w:val="clear" w:color="auto" w:fill="FFFFFF"/>
+        </w:rPr>
+      </w:pPr>
+    </w:p>
+    <w:p>
+      <w:pPr>
+        <w:rPr>
+          <w:rFonts w:ascii="Arial" w:hAnsi="Arial" w:cs="Arial"/>
+          <w:color w:val="273239"/>
+          <w:spacing w:val="2"/>
+          <w:sz w:val="26"/>
+          <w:szCs w:val="26"/>
+          <w:shd w:val="clear" w:color="auto" w:fill="FFFFFF"/>
+        </w:rPr>
+      </w:pPr>
+      <w:r>
+        <w:rPr>
+          <w:rFonts w:ascii="Arial" w:hAnsi="Arial" w:cs="Arial"/>
+          <w:color w:val="273239"/>
+          <w:spacing w:val="2"/>
+          <w:sz w:val="26"/>
+          <w:szCs w:val="26"/>
+          <w:shd w:val="clear" w:color="auto" w:fill="FFFFFF"/>
+        </w:rPr>
+        <w:t>Another UML</w:t>
+      </w:r>
+    </w:p>
+    <w:p>
+      <w:pPr>
+        <w:rPr>
+          <w:rFonts w:ascii="Arial" w:hAnsi="Arial" w:cs="Arial"/>
+          <w:color w:val="273239"/>
+          <w:spacing w:val="2"/>
+          <w:sz w:val="26"/>
+          <w:szCs w:val="26"/>
+          <w:shd w:val="clear" w:color="auto" w:fill="FFFFFF"/>
+        </w:rPr>
+      </w:pPr>
+      <w:r>
+        <w:rPr>
+          <w:noProof/>
+          <w:lang w:eastAsia="en-IN"/>
+        </w:rPr>
+        <w:drawing>
+          <wp:inline distT="0" distB="0" distL="0" distR="0">
+            <wp:extent cx="5731510" cy="3582194"/>
+            <wp:effectExtent l="0" t="0" r="0" b="0"/>
+            <wp:docPr id="8" name="Picture 8" descr="The structure of the Factory Method pattern example"/>
+            <wp:cNvGraphicFramePr>
+              <a:graphicFrameLocks xmlns:a="http://schemas.openxmlformats.org/drawingml/2006/main" noChangeAspect="1"/>
+            </wp:cNvGraphicFramePr>
+            <a:graphic xmlns:a="http://schemas.openxmlformats.org/drawingml/2006/main">
+              <a:graphicData uri="http://schemas.openxmlformats.org/drawingml/2006/picture">
+                <pic:pic xmlns:pic="http://schemas.openxmlformats.org/drawingml/2006/picture">
+                  <pic:nvPicPr>
+                    <pic:cNvPr id="0" name="Picture 9" descr="The structure of the Factory Method pattern example"/>
+                    <pic:cNvPicPr>
+                      <a:picLocks noChangeAspect="1" noChangeArrowheads="1"/>
+                    </pic:cNvPicPr>
+                  </pic:nvPicPr>
+                  <pic:blipFill>
+                    <a:blip r:embed="rId9">
+                      <a:extLst>
+                        <a:ext uri="{28A0092B-C50C-407E-A947-70E740481C1C}">
+                          <a14:useLocalDpi xmlns:a14="http://schemas.microsoft.com/office/drawing/2010/main" val="0"/>
+                        </a:ext>
+                      </a:extLst>
+                    </a:blip>
+                    <a:srcRect/>
+                    <a:stretch>
+                      <a:fillRect/>
+                    </a:stretch>
+                  </pic:blipFill>
+                  <pic:spPr bwMode="auto">
+                    <a:xfrm>
+                      <a:off x="0" y="0"/>
+                      <a:ext cx="5731510" cy="3582194"/>
+                    </a:xfrm>
+                    <a:prstGeom prst="rect">
+                      <a:avLst/>
+                    </a:prstGeom>
+                    <a:noFill/>
+                    <a:ln>
+                      <a:noFill/>
+                    </a:ln>
+                  </pic:spPr>
+                </pic:pic>
+              </a:graphicData>
+            </a:graphic>
+          </wp:inline>
+        </w:drawing>
+      </w:r>
+    </w:p>
+    <w:p>
+      <w:pPr>
+        <w:rPr>
+          <w:rFonts w:ascii="Arial" w:hAnsi="Arial" w:cs="Arial"/>
+          <w:color w:val="273239"/>
+          <w:spacing w:val="2"/>
+          <w:sz w:val="26"/>
+          <w:szCs w:val="26"/>
+          <w:shd w:val="clear" w:color="auto" w:fill="FFFFFF"/>
+        </w:rPr>
+      </w:pPr>
+    </w:p>
+    <w:p>
+      <w:pPr>
+        <w:rPr>
+          <w:rFonts w:ascii="Arial" w:hAnsi="Arial" w:cs="Arial"/>
+          <w:color w:val="273239"/>
+          <w:spacing w:val="2"/>
+          <w:sz w:val="26"/>
+          <w:szCs w:val="26"/>
+          <w:shd w:val="clear" w:color="auto" w:fill="FFFFFF"/>
+        </w:rPr>
+      </w:pPr>
+    </w:p>
+    <w:p>
+      <w:pPr>
+        <w:rPr>
           <w:lang w:val="en-US"/>
         </w:rPr>
       </w:pPr>
-      <w:bookmarkStart w:id="0" w:name="_GoBack"/>
-      <w:bookmarkEnd w:id="0"/>
-      <w:r>
-        <w:rPr>
-          <w:lang w:val="en-US"/>
-        </w:rPr>
+      <w:r>
+        <w:rPr>
+          <w:noProof/>
+          <w:lang w:eastAsia="en-IN"/>
+        </w:rPr>
+        <w:lastRenderedPageBreak/>
         <w:drawing>
           <wp:inline distT="0" distB="0" distL="0" distR="0" wp14:anchorId="6DA839F4" wp14:editId="44FBB600">
             <wp:extent cx="5731510" cy="3223895"/>
@@ -229,7 +882,7 @@
                     <pic:cNvPicPr/>
                   </pic:nvPicPr>
                   <pic:blipFill>
-                    <a:blip r:embed="rId4"/>
+                    <a:blip r:embed="rId10"/>
                     <a:stretch>
                       <a:fillRect/>
                     </a:stretch>
@@ -265,9 +918,9 @@
       </w:pPr>
       <w:r>
         <w:rPr>
-          <w:lang w:val="en-US"/>
-        </w:rPr>
-        <w:lastRenderedPageBreak/>
+          <w:noProof/>
+          <w:lang w:eastAsia="en-IN"/>
+        </w:rPr>
         <w:drawing>
           <wp:inline distT="0" distB="0" distL="0" distR="0" wp14:anchorId="601C0E20" wp14:editId="1A31C3E0">
             <wp:extent cx="5731510" cy="3223895"/>
@@ -284,7 +937,7 @@
                     <pic:cNvPicPr/>
                   </pic:nvPicPr>
                   <pic:blipFill>
-                    <a:blip r:embed="rId5"/>
+                    <a:blip r:embed="rId11"/>
                     <a:stretch>
                       <a:fillRect/>
                     </a:stretch>
@@ -316,6 +969,7 @@
           <w:noProof/>
           <w:lang w:eastAsia="en-IN"/>
         </w:rPr>
+        <w:lastRenderedPageBreak/>
         <w:drawing>
           <wp:inline distT="0" distB="0" distL="0" distR="0">
             <wp:extent cx="5731510" cy="4162076"/>
@@ -334,7 +988,7 @@
                     </pic:cNvPicPr>
                   </pic:nvPicPr>
                   <pic:blipFill>
-                    <a:blip r:embed="rId6">
+                    <a:blip r:embed="rId12">
                       <a:extLst>
                         <a:ext uri="{28A0092B-C50C-407E-A947-70E740481C1C}">
                           <a14:useLocalDpi xmlns:a14="http://schemas.microsoft.com/office/drawing/2010/main" val="0"/>
@@ -366,6 +1020,799 @@
         </w:drawing>
       </w:r>
     </w:p>
+    <w:p>
+      <w:pPr>
+        <w:pStyle w:val="Heading1"/>
+      </w:pPr>
+      <w:r>
+        <w:t>Applicability</w:t>
+      </w:r>
+    </w:p>
+    <w:p>
+      <w:pPr>
+        <w:pStyle w:val="NormalWeb"/>
+        <w:numPr>
+          <w:ilvl w:val="0"/>
+          <w:numId w:val="1"/>
+        </w:numPr>
+        <w:shd w:val="clear" w:color="auto" w:fill="FFFFFF"/>
+        <w:spacing w:before="0" w:beforeAutospacing="0"/>
+        <w:rPr>
+          <w:rFonts w:ascii="Arial" w:hAnsi="Arial" w:cs="Arial"/>
+          <w:b/>
+          <w:bCs/>
+          <w:color w:val="444444"/>
+        </w:rPr>
+      </w:pPr>
+      <w:r>
+        <w:rPr>
+          <w:rFonts w:ascii="Arial" w:hAnsi="Arial" w:cs="Arial"/>
+          <w:b/>
+          <w:bCs/>
+          <w:color w:val="444444"/>
+        </w:rPr>
+        <w:t>Use the Factory Method when you don’t know beforehand the exact types and dependencies of the objects your code should work with.</w:t>
+      </w:r>
+    </w:p>
+    <w:p>
+      <w:pPr>
+        <w:pStyle w:val="NormalWeb"/>
+        <w:shd w:val="clear" w:color="auto" w:fill="FFFFFF"/>
+        <w:spacing w:before="0" w:beforeAutospacing="0"/>
+        <w:rPr>
+          <w:rFonts w:ascii="Arial" w:hAnsi="Arial" w:cs="Arial"/>
+          <w:b/>
+          <w:color w:val="444444"/>
+        </w:rPr>
+      </w:pPr>
+      <w:r>
+        <w:rPr>
+          <w:rFonts w:ascii="Arial" w:hAnsi="Arial" w:cs="Arial"/>
+          <w:b/>
+          <w:color w:val="444444"/>
+        </w:rPr>
+        <w:t> </w:t>
+      </w:r>
+      <w:r>
+        <w:rPr>
+          <w:rFonts w:ascii="Arial" w:hAnsi="Arial" w:cs="Arial"/>
+          <w:b/>
+          <w:color w:val="444444"/>
+          <w:highlight w:val="yellow"/>
+        </w:rPr>
+        <w:t>The Factory Method separates product construction code from the code that actually uses the product.</w:t>
+      </w:r>
+      <w:r>
+        <w:rPr>
+          <w:rFonts w:ascii="Arial" w:hAnsi="Arial" w:cs="Arial"/>
+          <w:b/>
+          <w:color w:val="444444"/>
+        </w:rPr>
+        <w:t xml:space="preserve"> </w:t>
+      </w:r>
+    </w:p>
+    <w:p>
+      <w:pPr>
+        <w:pStyle w:val="NormalWeb"/>
+        <w:shd w:val="clear" w:color="auto" w:fill="FFFFFF"/>
+        <w:spacing w:before="0" w:beforeAutospacing="0"/>
+        <w:rPr>
+          <w:rFonts w:ascii="Arial" w:hAnsi="Arial" w:cs="Arial"/>
+          <w:color w:val="444444"/>
+        </w:rPr>
+      </w:pPr>
+      <w:r>
+        <w:rPr>
+          <w:rFonts w:ascii="Arial" w:hAnsi="Arial" w:cs="Arial"/>
+          <w:color w:val="444444"/>
+        </w:rPr>
+        <w:t>Therefore it’s easier to extend the product construction code independently from the rest of the code.</w:t>
+      </w:r>
+    </w:p>
+    <w:p>
+      <w:pPr>
+        <w:pStyle w:val="NormalWeb"/>
+        <w:shd w:val="clear" w:color="auto" w:fill="FFFFFF"/>
+        <w:spacing w:before="0" w:beforeAutospacing="0"/>
+        <w:rPr>
+          <w:rFonts w:ascii="Arial" w:hAnsi="Arial" w:cs="Arial"/>
+          <w:color w:val="444444"/>
+        </w:rPr>
+      </w:pPr>
+      <w:r>
+        <w:rPr>
+          <w:rFonts w:ascii="Arial" w:hAnsi="Arial" w:cs="Arial"/>
+          <w:color w:val="444444"/>
+        </w:rPr>
+        <w:t>For example, to add a new product type to the app, you’ll only need to create a new creator subclass and override the factory method in it.</w:t>
+      </w:r>
+    </w:p>
+    <w:p>
+      <w:pPr>
+        <w:pStyle w:val="NormalWeb"/>
+        <w:numPr>
+          <w:ilvl w:val="0"/>
+          <w:numId w:val="1"/>
+        </w:numPr>
+        <w:shd w:val="clear" w:color="auto" w:fill="FFFFFF"/>
+        <w:spacing w:before="0" w:beforeAutospacing="0"/>
+        <w:rPr>
+          <w:rFonts w:ascii="Arial" w:hAnsi="Arial" w:cs="Arial"/>
+          <w:b/>
+          <w:bCs/>
+          <w:color w:val="444444"/>
+        </w:rPr>
+      </w:pPr>
+      <w:r>
+        <w:rPr>
+          <w:rFonts w:ascii="Arial" w:hAnsi="Arial" w:cs="Arial"/>
+          <w:b/>
+          <w:bCs/>
+          <w:color w:val="444444"/>
+        </w:rPr>
+        <w:t>Use the Factory Method when you want to provide users of your library or framework with a way to extend its internal components.</w:t>
+      </w:r>
+    </w:p>
+    <w:p>
+      <w:pPr>
+        <w:pStyle w:val="NormalWeb"/>
+        <w:shd w:val="clear" w:color="auto" w:fill="FFFFFF"/>
+        <w:spacing w:before="0" w:beforeAutospacing="0"/>
+        <w:rPr>
+          <w:rFonts w:ascii="Arial" w:hAnsi="Arial" w:cs="Arial"/>
+          <w:color w:val="444444"/>
+        </w:rPr>
+      </w:pPr>
+      <w:r>
+        <w:rPr>
+          <w:rFonts w:ascii="Arial" w:hAnsi="Arial" w:cs="Arial"/>
+          <w:color w:val="444444"/>
+        </w:rPr>
+        <w:t xml:space="preserve"> Inheritance is probably the easiest way to extend the default </w:t>
+      </w:r>
+      <w:r>
+        <w:rPr>
+          <w:rFonts w:ascii="Arial" w:hAnsi="Arial" w:cs="Arial"/>
+          <w:color w:val="444444"/>
+        </w:rPr>
+        <w:t>behaviour</w:t>
+      </w:r>
+      <w:r>
+        <w:rPr>
+          <w:rFonts w:ascii="Arial" w:hAnsi="Arial" w:cs="Arial"/>
+          <w:color w:val="444444"/>
+        </w:rPr>
+        <w:t xml:space="preserve"> of a library or framework. But how would the framework recognize that your subclass should be used instead of a standard component?</w:t>
+      </w:r>
+    </w:p>
+    <w:p>
+      <w:pPr>
+        <w:pStyle w:val="NormalWeb"/>
+        <w:shd w:val="clear" w:color="auto" w:fill="FFFFFF"/>
+        <w:spacing w:before="0" w:beforeAutospacing="0"/>
+        <w:rPr>
+          <w:rFonts w:ascii="Arial" w:hAnsi="Arial" w:cs="Arial"/>
+          <w:color w:val="444444"/>
+        </w:rPr>
+      </w:pPr>
+      <w:r>
+        <w:rPr>
+          <w:rFonts w:ascii="Arial" w:hAnsi="Arial" w:cs="Arial"/>
+          <w:color w:val="444444"/>
+        </w:rPr>
+        <w:t>The solution is to reduce the code that constructs components across the framework into a single factory method and let anyone override this method in addition to extending the component itself.</w:t>
+      </w:r>
+    </w:p>
+    <w:p>
+      <w:pPr>
+        <w:pStyle w:val="NormalWeb"/>
+        <w:shd w:val="clear" w:color="auto" w:fill="FFFFFF"/>
+        <w:spacing w:before="0" w:beforeAutospacing="0"/>
+        <w:rPr>
+          <w:rFonts w:ascii="Arial" w:hAnsi="Arial" w:cs="Arial"/>
+          <w:color w:val="444444"/>
+        </w:rPr>
+      </w:pPr>
+      <w:r>
+        <w:rPr>
+          <w:rFonts w:ascii="Arial" w:hAnsi="Arial" w:cs="Arial"/>
+          <w:color w:val="444444"/>
+        </w:rPr>
+        <w:lastRenderedPageBreak/>
+        <w:t>Let’s see how that would work. Imagine that you write an app using an open source UI framework. Your app should have round buttons, but the framework only provides square ones. You extend the standard </w:t>
+      </w:r>
+      <w:r>
+        <w:rPr>
+          <w:rStyle w:val="HTMLCode"/>
+          <w:rFonts w:ascii="Consolas" w:hAnsi="Consolas"/>
+          <w:color w:val="444444"/>
+          <w:shd w:val="clear" w:color="auto" w:fill="EEEEEE"/>
+        </w:rPr>
+        <w:t>Button</w:t>
+      </w:r>
+      <w:r>
+        <w:rPr>
+          <w:rFonts w:ascii="Arial" w:hAnsi="Arial" w:cs="Arial"/>
+          <w:color w:val="444444"/>
+        </w:rPr>
+        <w:t> class with a glorious </w:t>
+      </w:r>
+      <w:proofErr w:type="spellStart"/>
+      <w:r>
+        <w:rPr>
+          <w:rStyle w:val="HTMLCode"/>
+          <w:rFonts w:ascii="Consolas" w:hAnsi="Consolas"/>
+          <w:color w:val="444444"/>
+          <w:shd w:val="clear" w:color="auto" w:fill="EEEEEE"/>
+        </w:rPr>
+        <w:t>RoundButton</w:t>
+      </w:r>
+      <w:proofErr w:type="spellEnd"/>
+      <w:r>
+        <w:rPr>
+          <w:rFonts w:ascii="Arial" w:hAnsi="Arial" w:cs="Arial"/>
+          <w:color w:val="444444"/>
+        </w:rPr>
+        <w:t> subclass. But now you need to tell the main </w:t>
+      </w:r>
+      <w:proofErr w:type="spellStart"/>
+      <w:r>
+        <w:rPr>
+          <w:rStyle w:val="HTMLCode"/>
+          <w:rFonts w:ascii="Consolas" w:hAnsi="Consolas"/>
+          <w:color w:val="444444"/>
+          <w:shd w:val="clear" w:color="auto" w:fill="EEEEEE"/>
+        </w:rPr>
+        <w:t>UIFramework</w:t>
+      </w:r>
+      <w:proofErr w:type="spellEnd"/>
+      <w:r>
+        <w:rPr>
+          <w:rFonts w:ascii="Arial" w:hAnsi="Arial" w:cs="Arial"/>
+          <w:color w:val="444444"/>
+        </w:rPr>
+        <w:t> class to use the new button subclass instead of a default one.</w:t>
+      </w:r>
+    </w:p>
+    <w:p>
+      <w:pPr>
+        <w:pStyle w:val="NormalWeb"/>
+        <w:shd w:val="clear" w:color="auto" w:fill="FFFFFF"/>
+        <w:spacing w:before="0" w:beforeAutospacing="0"/>
+        <w:rPr>
+          <w:rFonts w:ascii="Arial" w:hAnsi="Arial" w:cs="Arial"/>
+          <w:color w:val="444444"/>
+        </w:rPr>
+      </w:pPr>
+      <w:r>
+        <w:rPr>
+          <w:rFonts w:ascii="Arial" w:hAnsi="Arial" w:cs="Arial"/>
+          <w:color w:val="444444"/>
+        </w:rPr>
+        <w:t>To achieve this, you create a subclass </w:t>
+      </w:r>
+      <w:proofErr w:type="spellStart"/>
+      <w:r>
+        <w:rPr>
+          <w:rStyle w:val="HTMLCode"/>
+          <w:rFonts w:ascii="Consolas" w:hAnsi="Consolas"/>
+          <w:color w:val="444444"/>
+          <w:shd w:val="clear" w:color="auto" w:fill="EEEEEE"/>
+        </w:rPr>
+        <w:t>UIWithRoundButtons</w:t>
+      </w:r>
+      <w:proofErr w:type="spellEnd"/>
+      <w:r>
+        <w:rPr>
+          <w:rFonts w:ascii="Arial" w:hAnsi="Arial" w:cs="Arial"/>
+          <w:color w:val="444444"/>
+        </w:rPr>
+        <w:t> from a base framework class and override its </w:t>
+      </w:r>
+      <w:proofErr w:type="spellStart"/>
+      <w:r>
+        <w:rPr>
+          <w:rStyle w:val="HTMLCode"/>
+          <w:rFonts w:ascii="Consolas" w:hAnsi="Consolas"/>
+          <w:color w:val="444444"/>
+          <w:shd w:val="clear" w:color="auto" w:fill="EEEEEE"/>
+        </w:rPr>
+        <w:t>createButton</w:t>
+      </w:r>
+      <w:proofErr w:type="spellEnd"/>
+      <w:r>
+        <w:rPr>
+          <w:rFonts w:ascii="Arial" w:hAnsi="Arial" w:cs="Arial"/>
+          <w:color w:val="444444"/>
+        </w:rPr>
+        <w:t> method. While this method returns </w:t>
+      </w:r>
+      <w:r>
+        <w:rPr>
+          <w:rStyle w:val="HTMLCode"/>
+          <w:rFonts w:ascii="Consolas" w:hAnsi="Consolas"/>
+          <w:color w:val="444444"/>
+          <w:shd w:val="clear" w:color="auto" w:fill="EEEEEE"/>
+        </w:rPr>
+        <w:t>Button</w:t>
+      </w:r>
+      <w:r>
+        <w:rPr>
+          <w:rFonts w:ascii="Arial" w:hAnsi="Arial" w:cs="Arial"/>
+          <w:color w:val="444444"/>
+        </w:rPr>
+        <w:t> objects in the base class, you make your subclass return </w:t>
+      </w:r>
+      <w:proofErr w:type="spellStart"/>
+      <w:r>
+        <w:rPr>
+          <w:rStyle w:val="HTMLCode"/>
+          <w:rFonts w:ascii="Consolas" w:hAnsi="Consolas"/>
+          <w:color w:val="444444"/>
+          <w:shd w:val="clear" w:color="auto" w:fill="EEEEEE"/>
+        </w:rPr>
+        <w:t>RoundButton</w:t>
+      </w:r>
+      <w:proofErr w:type="spellEnd"/>
+      <w:r>
+        <w:rPr>
+          <w:rFonts w:ascii="Arial" w:hAnsi="Arial" w:cs="Arial"/>
+          <w:color w:val="444444"/>
+        </w:rPr>
+        <w:t> objects. Now use the </w:t>
+      </w:r>
+      <w:proofErr w:type="spellStart"/>
+      <w:r>
+        <w:rPr>
+          <w:rStyle w:val="HTMLCode"/>
+          <w:rFonts w:ascii="Consolas" w:hAnsi="Consolas"/>
+          <w:color w:val="444444"/>
+          <w:shd w:val="clear" w:color="auto" w:fill="EEEEEE"/>
+        </w:rPr>
+        <w:t>UIWithRoundButtons</w:t>
+      </w:r>
+      <w:proofErr w:type="spellEnd"/>
+      <w:r>
+        <w:rPr>
+          <w:rFonts w:ascii="Arial" w:hAnsi="Arial" w:cs="Arial"/>
+          <w:color w:val="444444"/>
+        </w:rPr>
+        <w:t> class instead of </w:t>
+      </w:r>
+      <w:proofErr w:type="spellStart"/>
+      <w:r>
+        <w:rPr>
+          <w:rStyle w:val="HTMLCode"/>
+          <w:rFonts w:ascii="Consolas" w:hAnsi="Consolas"/>
+          <w:color w:val="444444"/>
+          <w:shd w:val="clear" w:color="auto" w:fill="EEEEEE"/>
+        </w:rPr>
+        <w:t>UIFramework</w:t>
+      </w:r>
+      <w:proofErr w:type="spellEnd"/>
+      <w:r>
+        <w:rPr>
+          <w:rFonts w:ascii="Arial" w:hAnsi="Arial" w:cs="Arial"/>
+          <w:color w:val="444444"/>
+        </w:rPr>
+        <w:t>. And that’s about it!</w:t>
+      </w:r>
+    </w:p>
+    <w:p>
+      <w:pPr>
+        <w:pStyle w:val="Heading1"/>
+        <w:rPr>
+          <w:b/>
+        </w:rPr>
+      </w:pPr>
+      <w:r>
+        <w:rPr>
+          <w:b/>
+          <w:highlight w:val="yellow"/>
+        </w:rPr>
+        <w:t>Relations with Other Patterns</w:t>
+      </w:r>
+    </w:p>
+    <w:p>
+      <w:pPr>
+        <w:pStyle w:val="NormalWeb"/>
+        <w:numPr>
+          <w:ilvl w:val="0"/>
+          <w:numId w:val="2"/>
+        </w:numPr>
+        <w:shd w:val="clear" w:color="auto" w:fill="FFFFFF"/>
+        <w:ind w:left="0"/>
+        <w:rPr>
+          <w:rFonts w:ascii="Arial" w:hAnsi="Arial" w:cs="Arial"/>
+          <w:color w:val="444444"/>
+        </w:rPr>
+      </w:pPr>
+      <w:r>
+        <w:rPr>
+          <w:rFonts w:ascii="Arial" w:hAnsi="Arial" w:cs="Arial"/>
+          <w:color w:val="444444"/>
+        </w:rPr>
+        <w:t>Many designs start by using </w:t>
+      </w:r>
+      <w:hyperlink r:id="rId13" w:history="1">
+        <w:r>
+          <w:rPr>
+            <w:rStyle w:val="Hyperlink"/>
+            <w:rFonts w:ascii="Arial" w:hAnsi="Arial" w:cs="Arial"/>
+            <w:b/>
+            <w:bCs/>
+            <w:color w:val="444444"/>
+          </w:rPr>
+          <w:t>Factory Method</w:t>
+        </w:r>
+      </w:hyperlink>
+      <w:r>
+        <w:rPr>
+          <w:rFonts w:ascii="Arial" w:hAnsi="Arial" w:cs="Arial"/>
+          <w:color w:val="444444"/>
+        </w:rPr>
+        <w:t> (less complicated and more customizable via subclasses) and evolve toward </w:t>
+      </w:r>
+      <w:hyperlink r:id="rId14" w:history="1">
+        <w:r>
+          <w:rPr>
+            <w:rStyle w:val="Hyperlink"/>
+            <w:rFonts w:ascii="Arial" w:hAnsi="Arial" w:cs="Arial"/>
+            <w:b/>
+            <w:bCs/>
+            <w:color w:val="444444"/>
+          </w:rPr>
+          <w:t>Abstract Factory</w:t>
+        </w:r>
+      </w:hyperlink>
+      <w:r>
+        <w:rPr>
+          <w:rFonts w:ascii="Arial" w:hAnsi="Arial" w:cs="Arial"/>
+          <w:color w:val="444444"/>
+        </w:rPr>
+        <w:t>, </w:t>
+      </w:r>
+      <w:hyperlink r:id="rId15" w:history="1">
+        <w:r>
+          <w:rPr>
+            <w:rStyle w:val="Hyperlink"/>
+            <w:rFonts w:ascii="Arial" w:hAnsi="Arial" w:cs="Arial"/>
+            <w:b/>
+            <w:bCs/>
+            <w:color w:val="444444"/>
+          </w:rPr>
+          <w:t>Prototype</w:t>
+        </w:r>
+      </w:hyperlink>
+      <w:r>
+        <w:rPr>
+          <w:rFonts w:ascii="Arial" w:hAnsi="Arial" w:cs="Arial"/>
+          <w:color w:val="444444"/>
+        </w:rPr>
+        <w:t>, or </w:t>
+      </w:r>
+      <w:hyperlink r:id="rId16" w:history="1">
+        <w:r>
+          <w:rPr>
+            <w:rStyle w:val="Hyperlink"/>
+            <w:rFonts w:ascii="Arial" w:hAnsi="Arial" w:cs="Arial"/>
+            <w:b/>
+            <w:bCs/>
+            <w:color w:val="444444"/>
+          </w:rPr>
+          <w:t>Builder</w:t>
+        </w:r>
+      </w:hyperlink>
+      <w:r>
+        <w:rPr>
+          <w:rFonts w:ascii="Arial" w:hAnsi="Arial" w:cs="Arial"/>
+          <w:color w:val="444444"/>
+        </w:rPr>
+        <w:t> (more flexible, but more complicated).</w:t>
+      </w:r>
+    </w:p>
+    <w:p>
+      <w:pPr>
+        <w:pStyle w:val="NormalWeb"/>
+        <w:numPr>
+          <w:ilvl w:val="0"/>
+          <w:numId w:val="2"/>
+        </w:numPr>
+        <w:shd w:val="clear" w:color="auto" w:fill="FFFFFF"/>
+        <w:ind w:left="0"/>
+        <w:rPr>
+          <w:rFonts w:ascii="Arial" w:hAnsi="Arial" w:cs="Arial"/>
+          <w:color w:val="444444"/>
+        </w:rPr>
+      </w:pPr>
+      <w:hyperlink r:id="rId17" w:history="1">
+        <w:r>
+          <w:rPr>
+            <w:rStyle w:val="Hyperlink"/>
+            <w:rFonts w:ascii="Arial" w:hAnsi="Arial" w:cs="Arial"/>
+            <w:b/>
+            <w:bCs/>
+            <w:color w:val="444444"/>
+          </w:rPr>
+          <w:t>Abstract Factory</w:t>
+        </w:r>
+      </w:hyperlink>
+      <w:r>
+        <w:rPr>
+          <w:rFonts w:ascii="Arial" w:hAnsi="Arial" w:cs="Arial"/>
+          <w:color w:val="444444"/>
+        </w:rPr>
+        <w:t> classes are often based on a set of </w:t>
+      </w:r>
+      <w:hyperlink r:id="rId18" w:history="1">
+        <w:r>
+          <w:rPr>
+            <w:rStyle w:val="Hyperlink"/>
+            <w:rFonts w:ascii="Arial" w:hAnsi="Arial" w:cs="Arial"/>
+            <w:b/>
+            <w:bCs/>
+            <w:color w:val="444444"/>
+          </w:rPr>
+          <w:t>Factory Methods</w:t>
+        </w:r>
+      </w:hyperlink>
+      <w:r>
+        <w:rPr>
+          <w:rFonts w:ascii="Arial" w:hAnsi="Arial" w:cs="Arial"/>
+          <w:color w:val="444444"/>
+        </w:rPr>
+        <w:t>, but you can also use </w:t>
+      </w:r>
+      <w:hyperlink r:id="rId19" w:history="1">
+        <w:r>
+          <w:rPr>
+            <w:rStyle w:val="Hyperlink"/>
+            <w:rFonts w:ascii="Arial" w:hAnsi="Arial" w:cs="Arial"/>
+            <w:b/>
+            <w:bCs/>
+            <w:color w:val="444444"/>
+          </w:rPr>
+          <w:t>Prototype</w:t>
+        </w:r>
+      </w:hyperlink>
+      <w:r>
+        <w:rPr>
+          <w:rFonts w:ascii="Arial" w:hAnsi="Arial" w:cs="Arial"/>
+          <w:color w:val="444444"/>
+        </w:rPr>
+        <w:t> to compose the methods on these classes.</w:t>
+      </w:r>
+    </w:p>
+    <w:p>
+      <w:pPr>
+        <w:pStyle w:val="NormalWeb"/>
+        <w:numPr>
+          <w:ilvl w:val="0"/>
+          <w:numId w:val="2"/>
+        </w:numPr>
+        <w:shd w:val="clear" w:color="auto" w:fill="FFFFFF"/>
+        <w:ind w:left="0"/>
+        <w:rPr>
+          <w:rFonts w:ascii="Arial" w:hAnsi="Arial" w:cs="Arial"/>
+          <w:color w:val="444444"/>
+        </w:rPr>
+      </w:pPr>
+      <w:r>
+        <w:rPr>
+          <w:rFonts w:ascii="Arial" w:hAnsi="Arial" w:cs="Arial"/>
+          <w:color w:val="444444"/>
+        </w:rPr>
+        <w:t>You can use </w:t>
+      </w:r>
+      <w:hyperlink r:id="rId20" w:history="1">
+        <w:r>
+          <w:rPr>
+            <w:rStyle w:val="Hyperlink"/>
+            <w:rFonts w:ascii="Arial" w:hAnsi="Arial" w:cs="Arial"/>
+            <w:b/>
+            <w:bCs/>
+            <w:color w:val="444444"/>
+          </w:rPr>
+          <w:t>Factory Method</w:t>
+        </w:r>
+      </w:hyperlink>
+      <w:r>
+        <w:rPr>
+          <w:rFonts w:ascii="Arial" w:hAnsi="Arial" w:cs="Arial"/>
+          <w:color w:val="444444"/>
+        </w:rPr>
+        <w:t> along with </w:t>
+      </w:r>
+      <w:hyperlink r:id="rId21" w:history="1">
+        <w:r>
+          <w:rPr>
+            <w:rStyle w:val="Hyperlink"/>
+            <w:rFonts w:ascii="Arial" w:hAnsi="Arial" w:cs="Arial"/>
+            <w:b/>
+            <w:bCs/>
+            <w:color w:val="444444"/>
+          </w:rPr>
+          <w:t>Iterator</w:t>
+        </w:r>
+      </w:hyperlink>
+      <w:r>
+        <w:rPr>
+          <w:rFonts w:ascii="Arial" w:hAnsi="Arial" w:cs="Arial"/>
+          <w:color w:val="444444"/>
+        </w:rPr>
+        <w:t> to let collection subclasses return different types of iterators that are compatible with the collections.</w:t>
+      </w:r>
+    </w:p>
+    <w:p>
+      <w:pPr>
+        <w:pStyle w:val="NormalWeb"/>
+        <w:numPr>
+          <w:ilvl w:val="0"/>
+          <w:numId w:val="2"/>
+        </w:numPr>
+        <w:shd w:val="clear" w:color="auto" w:fill="FFFFFF"/>
+        <w:ind w:left="0"/>
+        <w:rPr>
+          <w:rFonts w:ascii="Arial" w:hAnsi="Arial" w:cs="Arial"/>
+          <w:color w:val="444444"/>
+        </w:rPr>
+      </w:pPr>
+      <w:hyperlink r:id="rId22" w:history="1">
+        <w:r>
+          <w:rPr>
+            <w:rStyle w:val="Hyperlink"/>
+            <w:rFonts w:ascii="Arial" w:hAnsi="Arial" w:cs="Arial"/>
+            <w:b/>
+            <w:bCs/>
+            <w:color w:val="444444"/>
+          </w:rPr>
+          <w:t>Prototype</w:t>
+        </w:r>
+      </w:hyperlink>
+      <w:r>
+        <w:rPr>
+          <w:rFonts w:ascii="Arial" w:hAnsi="Arial" w:cs="Arial"/>
+          <w:color w:val="444444"/>
+        </w:rPr>
+        <w:t> isn’t based on inheritance, so it doesn’t have its drawbacks. On the other hand, </w:t>
+      </w:r>
+      <w:r>
+        <w:rPr>
+          <w:rStyle w:val="Emphasis"/>
+          <w:rFonts w:ascii="Arial" w:hAnsi="Arial" w:cs="Arial"/>
+          <w:color w:val="444444"/>
+        </w:rPr>
+        <w:t>Prototype</w:t>
+      </w:r>
+      <w:r>
+        <w:rPr>
+          <w:rFonts w:ascii="Arial" w:hAnsi="Arial" w:cs="Arial"/>
+          <w:color w:val="444444"/>
+        </w:rPr>
+        <w:t> requires a complicated initialization of the cloned object. </w:t>
+      </w:r>
+      <w:hyperlink r:id="rId23" w:history="1">
+        <w:r>
+          <w:rPr>
+            <w:rStyle w:val="Hyperlink"/>
+            <w:rFonts w:ascii="Arial" w:hAnsi="Arial" w:cs="Arial"/>
+            <w:b/>
+            <w:bCs/>
+            <w:color w:val="444444"/>
+          </w:rPr>
+          <w:t>Factory Method</w:t>
+        </w:r>
+      </w:hyperlink>
+      <w:r>
+        <w:rPr>
+          <w:rFonts w:ascii="Arial" w:hAnsi="Arial" w:cs="Arial"/>
+          <w:color w:val="444444"/>
+        </w:rPr>
+        <w:t> is based on inheritance but doesn’t require an initialization step.</w:t>
+      </w:r>
+    </w:p>
+    <w:p>
+      <w:pPr>
+        <w:pStyle w:val="NormalWeb"/>
+        <w:numPr>
+          <w:ilvl w:val="0"/>
+          <w:numId w:val="2"/>
+        </w:numPr>
+        <w:shd w:val="clear" w:color="auto" w:fill="FFFFFF"/>
+        <w:ind w:left="0"/>
+        <w:rPr>
+          <w:rFonts w:ascii="Arial" w:hAnsi="Arial" w:cs="Arial"/>
+          <w:color w:val="444444"/>
+        </w:rPr>
+      </w:pPr>
+      <w:hyperlink r:id="rId24" w:history="1">
+        <w:r>
+          <w:rPr>
+            <w:rStyle w:val="Hyperlink"/>
+            <w:rFonts w:ascii="Arial" w:hAnsi="Arial" w:cs="Arial"/>
+            <w:b/>
+            <w:bCs/>
+            <w:color w:val="444444"/>
+          </w:rPr>
+          <w:t>Factory Method</w:t>
+        </w:r>
+      </w:hyperlink>
+      <w:r>
+        <w:rPr>
+          <w:rFonts w:ascii="Arial" w:hAnsi="Arial" w:cs="Arial"/>
+          <w:color w:val="444444"/>
+        </w:rPr>
+        <w:t> is a specialization of </w:t>
+      </w:r>
+      <w:hyperlink r:id="rId25" w:history="1">
+        <w:r>
+          <w:rPr>
+            <w:rStyle w:val="Hyperlink"/>
+            <w:rFonts w:ascii="Arial" w:hAnsi="Arial" w:cs="Arial"/>
+            <w:b/>
+            <w:bCs/>
+            <w:color w:val="444444"/>
+          </w:rPr>
+          <w:t>Template Method</w:t>
+        </w:r>
+      </w:hyperlink>
+      <w:r>
+        <w:rPr>
+          <w:rFonts w:ascii="Arial" w:hAnsi="Arial" w:cs="Arial"/>
+          <w:color w:val="444444"/>
+        </w:rPr>
+        <w:t>. At the same time, a </w:t>
+      </w:r>
+      <w:r>
+        <w:rPr>
+          <w:rStyle w:val="Emphasis"/>
+          <w:rFonts w:ascii="Arial" w:hAnsi="Arial" w:cs="Arial"/>
+          <w:color w:val="444444"/>
+        </w:rPr>
+        <w:t>Factory Method</w:t>
+      </w:r>
+      <w:r>
+        <w:rPr>
+          <w:rFonts w:ascii="Arial" w:hAnsi="Arial" w:cs="Arial"/>
+          <w:color w:val="444444"/>
+        </w:rPr>
+        <w:t> may serve as a step in a large </w:t>
+      </w:r>
+      <w:r>
+        <w:rPr>
+          <w:rStyle w:val="Emphasis"/>
+          <w:rFonts w:ascii="Arial" w:hAnsi="Arial" w:cs="Arial"/>
+          <w:color w:val="444444"/>
+        </w:rPr>
+        <w:t>Template Method</w:t>
+      </w:r>
+      <w:r>
+        <w:rPr>
+          <w:rFonts w:ascii="Arial" w:hAnsi="Arial" w:cs="Arial"/>
+          <w:color w:val="444444"/>
+        </w:rPr>
+        <w:t>.</w:t>
+      </w:r>
+    </w:p>
+    <w:p>
+      <w:pPr>
+        <w:pStyle w:val="Heading2"/>
+        <w:shd w:val="clear" w:color="auto" w:fill="FFFFFF"/>
+        <w:rPr>
+          <w:rFonts w:ascii="Arial" w:hAnsi="Arial" w:cs="Arial"/>
+          <w:color w:val="444444"/>
+        </w:rPr>
+      </w:pPr>
+    </w:p>
+    <w:p>
+      <w:pPr>
+        <w:rPr>
+          <w:lang w:val="en-US"/>
+        </w:rPr>
+      </w:pPr>
+      <w:bookmarkStart w:id="0" w:name="_GoBack"/>
+      <w:bookmarkEnd w:id="0"/>
+    </w:p>
     <w:sectPr>
       <w:pgSz w:w="11906" w:h="16838"/>
       <w:pgMar w:top="1440" w:right="1440" w:bottom="1440" w:left="1440" w:header="708" w:footer="708" w:gutter="0"/>
@@ -374,6 +1821,279 @@
     </w:sectPr>
   </w:body>
 </w:document>
+</file>
+
+<file path=word/numbering.xml><?xml version="1.0" encoding="utf-8"?>
+<w:numbering xmlns:wpc="http://schemas.microsoft.com/office/word/2010/wordprocessingCanvas" xmlns:mc="http://schemas.openxmlformats.org/markup-compatibility/2006" xmlns:o="urn:schemas-microsoft-com:office:office" xmlns:r="http://schemas.openxmlformats.org/officeDocument/2006/relationships" xmlns:m="http://schemas.openxmlformats.org/officeDocument/2006/math" xmlns:v="urn:schemas-microsoft-com:vml" xmlns:wp14="http://schemas.microsoft.com/office/word/2010/wordprocessingDrawing" xmlns:wp="http://schemas.openxmlformats.org/drawingml/2006/wordprocessingDrawing" xmlns:w10="urn:schemas-microsoft-com:office:word" xmlns:w="http://schemas.openxmlformats.org/wordprocessingml/2006/main" xmlns:w14="http://schemas.microsoft.com/office/word/2010/wordml" xmlns:w15="http://schemas.microsoft.com/office/word/2012/wordml" xmlns:wpg="http://schemas.microsoft.com/office/word/2010/wordprocessingGroup" xmlns:wpi="http://schemas.microsoft.com/office/word/2010/wordprocessingInk" xmlns:wne="http://schemas.microsoft.com/office/word/2006/wordml" xmlns:wps="http://schemas.microsoft.com/office/word/2010/wordprocessingShape" mc:Ignorable="w14 w15 wp14">
+  <w:abstractNum w:abstractNumId="0" w15:restartNumberingAfterBreak="0">
+    <w:nsid w:val="14B509C9"/>
+    <w:multiLevelType w:val="multilevel"/>
+    <w:tmpl w:val="173E20B2"/>
+    <w:lvl w:ilvl="0">
+      <w:start w:val="1"/>
+      <w:numFmt w:val="bullet"/>
+      <w:lvlText w:val=""/>
+      <w:lvlJc w:val="left"/>
+      <w:pPr>
+        <w:tabs>
+          <w:tab w:val="num" w:pos="720"/>
+        </w:tabs>
+        <w:ind w:left="720" w:hanging="360"/>
+      </w:pPr>
+      <w:rPr>
+        <w:rFonts w:ascii="Symbol" w:hAnsi="Symbol" w:hint="default"/>
+        <w:sz w:val="20"/>
+      </w:rPr>
+    </w:lvl>
+    <w:lvl w:ilvl="1" w:tentative="1">
+      <w:start w:val="1"/>
+      <w:numFmt w:val="bullet"/>
+      <w:lvlText w:val="o"/>
+      <w:lvlJc w:val="left"/>
+      <w:pPr>
+        <w:tabs>
+          <w:tab w:val="num" w:pos="1440"/>
+        </w:tabs>
+        <w:ind w:left="1440" w:hanging="360"/>
+      </w:pPr>
+      <w:rPr>
+        <w:rFonts w:ascii="Courier New" w:hAnsi="Courier New" w:hint="default"/>
+        <w:sz w:val="20"/>
+      </w:rPr>
+    </w:lvl>
+    <w:lvl w:ilvl="2" w:tentative="1">
+      <w:start w:val="1"/>
+      <w:numFmt w:val="bullet"/>
+      <w:lvlText w:val=""/>
+      <w:lvlJc w:val="left"/>
+      <w:pPr>
+        <w:tabs>
+          <w:tab w:val="num" w:pos="2160"/>
+        </w:tabs>
+        <w:ind w:left="2160" w:hanging="360"/>
+      </w:pPr>
+      <w:rPr>
+        <w:rFonts w:ascii="Wingdings" w:hAnsi="Wingdings" w:hint="default"/>
+        <w:sz w:val="20"/>
+      </w:rPr>
+    </w:lvl>
+    <w:lvl w:ilvl="3" w:tentative="1">
+      <w:start w:val="1"/>
+      <w:numFmt w:val="bullet"/>
+      <w:lvlText w:val=""/>
+      <w:lvlJc w:val="left"/>
+      <w:pPr>
+        <w:tabs>
+          <w:tab w:val="num" w:pos="2880"/>
+        </w:tabs>
+        <w:ind w:left="2880" w:hanging="360"/>
+      </w:pPr>
+      <w:rPr>
+        <w:rFonts w:ascii="Wingdings" w:hAnsi="Wingdings" w:hint="default"/>
+        <w:sz w:val="20"/>
+      </w:rPr>
+    </w:lvl>
+    <w:lvl w:ilvl="4" w:tentative="1">
+      <w:start w:val="1"/>
+      <w:numFmt w:val="bullet"/>
+      <w:lvlText w:val=""/>
+      <w:lvlJc w:val="left"/>
+      <w:pPr>
+        <w:tabs>
+          <w:tab w:val="num" w:pos="3600"/>
+        </w:tabs>
+        <w:ind w:left="3600" w:hanging="360"/>
+      </w:pPr>
+      <w:rPr>
+        <w:rFonts w:ascii="Wingdings" w:hAnsi="Wingdings" w:hint="default"/>
+        <w:sz w:val="20"/>
+      </w:rPr>
+    </w:lvl>
+    <w:lvl w:ilvl="5" w:tentative="1">
+      <w:start w:val="1"/>
+      <w:numFmt w:val="bullet"/>
+      <w:lvlText w:val=""/>
+      <w:lvlJc w:val="left"/>
+      <w:pPr>
+        <w:tabs>
+          <w:tab w:val="num" w:pos="4320"/>
+        </w:tabs>
+        <w:ind w:left="4320" w:hanging="360"/>
+      </w:pPr>
+      <w:rPr>
+        <w:rFonts w:ascii="Wingdings" w:hAnsi="Wingdings" w:hint="default"/>
+        <w:sz w:val="20"/>
+      </w:rPr>
+    </w:lvl>
+    <w:lvl w:ilvl="6" w:tentative="1">
+      <w:start w:val="1"/>
+      <w:numFmt w:val="bullet"/>
+      <w:lvlText w:val=""/>
+      <w:lvlJc w:val="left"/>
+      <w:pPr>
+        <w:tabs>
+          <w:tab w:val="num" w:pos="5040"/>
+        </w:tabs>
+        <w:ind w:left="5040" w:hanging="360"/>
+      </w:pPr>
+      <w:rPr>
+        <w:rFonts w:ascii="Wingdings" w:hAnsi="Wingdings" w:hint="default"/>
+        <w:sz w:val="20"/>
+      </w:rPr>
+    </w:lvl>
+    <w:lvl w:ilvl="7" w:tentative="1">
+      <w:start w:val="1"/>
+      <w:numFmt w:val="bullet"/>
+      <w:lvlText w:val=""/>
+      <w:lvlJc w:val="left"/>
+      <w:pPr>
+        <w:tabs>
+          <w:tab w:val="num" w:pos="5760"/>
+        </w:tabs>
+        <w:ind w:left="5760" w:hanging="360"/>
+      </w:pPr>
+      <w:rPr>
+        <w:rFonts w:ascii="Wingdings" w:hAnsi="Wingdings" w:hint="default"/>
+        <w:sz w:val="20"/>
+      </w:rPr>
+    </w:lvl>
+    <w:lvl w:ilvl="8" w:tentative="1">
+      <w:start w:val="1"/>
+      <w:numFmt w:val="bullet"/>
+      <w:lvlText w:val=""/>
+      <w:lvlJc w:val="left"/>
+      <w:pPr>
+        <w:tabs>
+          <w:tab w:val="num" w:pos="6480"/>
+        </w:tabs>
+        <w:ind w:left="6480" w:hanging="360"/>
+      </w:pPr>
+      <w:rPr>
+        <w:rFonts w:ascii="Wingdings" w:hAnsi="Wingdings" w:hint="default"/>
+        <w:sz w:val="20"/>
+      </w:rPr>
+    </w:lvl>
+  </w:abstractNum>
+  <w:abstractNum w:abstractNumId="1" w15:restartNumberingAfterBreak="0">
+    <w:nsid w:val="401816D5"/>
+    <w:multiLevelType w:val="hybridMultilevel"/>
+    <w:tmpl w:val="F91C618A"/>
+    <w:lvl w:ilvl="0" w:tplc="40090001">
+      <w:start w:val="1"/>
+      <w:numFmt w:val="bullet"/>
+      <w:lvlText w:val=""/>
+      <w:lvlJc w:val="left"/>
+      <w:pPr>
+        <w:ind w:left="780" w:hanging="360"/>
+      </w:pPr>
+      <w:rPr>
+        <w:rFonts w:ascii="Symbol" w:hAnsi="Symbol" w:hint="default"/>
+      </w:rPr>
+    </w:lvl>
+    <w:lvl w:ilvl="1" w:tplc="40090003" w:tentative="1">
+      <w:start w:val="1"/>
+      <w:numFmt w:val="bullet"/>
+      <w:lvlText w:val="o"/>
+      <w:lvlJc w:val="left"/>
+      <w:pPr>
+        <w:ind w:left="1500" w:hanging="360"/>
+      </w:pPr>
+      <w:rPr>
+        <w:rFonts w:ascii="Courier New" w:hAnsi="Courier New" w:cs="Courier New" w:hint="default"/>
+      </w:rPr>
+    </w:lvl>
+    <w:lvl w:ilvl="2" w:tplc="40090005" w:tentative="1">
+      <w:start w:val="1"/>
+      <w:numFmt w:val="bullet"/>
+      <w:lvlText w:val=""/>
+      <w:lvlJc w:val="left"/>
+      <w:pPr>
+        <w:ind w:left="2220" w:hanging="360"/>
+      </w:pPr>
+      <w:rPr>
+        <w:rFonts w:ascii="Wingdings" w:hAnsi="Wingdings" w:hint="default"/>
+      </w:rPr>
+    </w:lvl>
+    <w:lvl w:ilvl="3" w:tplc="40090001" w:tentative="1">
+      <w:start w:val="1"/>
+      <w:numFmt w:val="bullet"/>
+      <w:lvlText w:val=""/>
+      <w:lvlJc w:val="left"/>
+      <w:pPr>
+        <w:ind w:left="2940" w:hanging="360"/>
+      </w:pPr>
+      <w:rPr>
+        <w:rFonts w:ascii="Symbol" w:hAnsi="Symbol" w:hint="default"/>
+      </w:rPr>
+    </w:lvl>
+    <w:lvl w:ilvl="4" w:tplc="40090003" w:tentative="1">
+      <w:start w:val="1"/>
+      <w:numFmt w:val="bullet"/>
+      <w:lvlText w:val="o"/>
+      <w:lvlJc w:val="left"/>
+      <w:pPr>
+        <w:ind w:left="3660" w:hanging="360"/>
+      </w:pPr>
+      <w:rPr>
+        <w:rFonts w:ascii="Courier New" w:hAnsi="Courier New" w:cs="Courier New" w:hint="default"/>
+      </w:rPr>
+    </w:lvl>
+    <w:lvl w:ilvl="5" w:tplc="40090005" w:tentative="1">
+      <w:start w:val="1"/>
+      <w:numFmt w:val="bullet"/>
+      <w:lvlText w:val=""/>
+      <w:lvlJc w:val="left"/>
+      <w:pPr>
+        <w:ind w:left="4380" w:hanging="360"/>
+      </w:pPr>
+      <w:rPr>
+        <w:rFonts w:ascii="Wingdings" w:hAnsi="Wingdings" w:hint="default"/>
+      </w:rPr>
+    </w:lvl>
+    <w:lvl w:ilvl="6" w:tplc="40090001" w:tentative="1">
+      <w:start w:val="1"/>
+      <w:numFmt w:val="bullet"/>
+      <w:lvlText w:val=""/>
+      <w:lvlJc w:val="left"/>
+      <w:pPr>
+        <w:ind w:left="5100" w:hanging="360"/>
+      </w:pPr>
+      <w:rPr>
+        <w:rFonts w:ascii="Symbol" w:hAnsi="Symbol" w:hint="default"/>
+      </w:rPr>
+    </w:lvl>
+    <w:lvl w:ilvl="7" w:tplc="40090003" w:tentative="1">
+      <w:start w:val="1"/>
+      <w:numFmt w:val="bullet"/>
+      <w:lvlText w:val="o"/>
+      <w:lvlJc w:val="left"/>
+      <w:pPr>
+        <w:ind w:left="5820" w:hanging="360"/>
+      </w:pPr>
+      <w:rPr>
+        <w:rFonts w:ascii="Courier New" w:hAnsi="Courier New" w:cs="Courier New" w:hint="default"/>
+      </w:rPr>
+    </w:lvl>
+    <w:lvl w:ilvl="8" w:tplc="40090005" w:tentative="1">
+      <w:start w:val="1"/>
+      <w:numFmt w:val="bullet"/>
+      <w:lvlText w:val=""/>
+      <w:lvlJc w:val="left"/>
+      <w:pPr>
+        <w:ind w:left="6540" w:hanging="360"/>
+      </w:pPr>
+      <w:rPr>
+        <w:rFonts w:ascii="Wingdings" w:hAnsi="Wingdings" w:hint="default"/>
+      </w:rPr>
+    </w:lvl>
+  </w:abstractNum>
+  <w:num w:numId="1">
+    <w:abstractNumId w:val="1"/>
+  </w:num>
+  <w:num w:numId="2">
+    <w:abstractNumId w:val="0"/>
+  </w:num>
+</w:numbering>
 </file>
 
 <file path=word/styles.xml><?xml version="1.0" encoding="utf-8"?>
@@ -791,6 +2511,29 @@
       <w:szCs w:val="32"/>
     </w:rPr>
   </w:style>
+  <w:style w:type="paragraph" w:styleId="Heading2">
+    <w:name w:val="heading 2"/>
+    <w:basedOn w:val="Normal"/>
+    <w:next w:val="Normal"/>
+    <w:link w:val="Heading2Char"/>
+    <w:uiPriority w:val="9"/>
+    <w:semiHidden/>
+    <w:unhideWhenUsed/>
+    <w:qFormat/>
+    <w:rsid w:val="009217BB"/>
+    <w:pPr>
+      <w:keepNext/>
+      <w:keepLines/>
+      <w:spacing w:before="40" w:after="0"/>
+      <w:outlineLvl w:val="1"/>
+    </w:pPr>
+    <w:rPr>
+      <w:rFonts w:asciiTheme="majorHAnsi" w:eastAsiaTheme="majorEastAsia" w:hAnsiTheme="majorHAnsi" w:cstheme="majorBidi"/>
+      <w:color w:val="2E74B5" w:themeColor="accent1" w:themeShade="BF"/>
+      <w:sz w:val="26"/>
+      <w:szCs w:val="26"/>
+    </w:rPr>
+  </w:style>
   <w:style w:type="character" w:default="1" w:styleId="DefaultParagraphFont">
     <w:name w:val="Default Paragraph Font"/>
     <w:uiPriority w:val="1"/>
@@ -858,6 +2601,55 @@
       <w:sz w:val="24"/>
       <w:szCs w:val="24"/>
       <w:lang w:eastAsia="en-IN"/>
+    </w:rPr>
+  </w:style>
+  <w:style w:type="character" w:customStyle="1" w:styleId="Heading2Char">
+    <w:name w:val="Heading 2 Char"/>
+    <w:basedOn w:val="DefaultParagraphFont"/>
+    <w:link w:val="Heading2"/>
+    <w:uiPriority w:val="9"/>
+    <w:semiHidden/>
+    <w:rsid w:val="009217BB"/>
+    <w:rPr>
+      <w:rFonts w:asciiTheme="majorHAnsi" w:eastAsiaTheme="majorEastAsia" w:hAnsiTheme="majorHAnsi" w:cstheme="majorBidi"/>
+      <w:color w:val="2E74B5" w:themeColor="accent1" w:themeShade="BF"/>
+      <w:sz w:val="26"/>
+      <w:szCs w:val="26"/>
+    </w:rPr>
+  </w:style>
+  <w:style w:type="character" w:styleId="Strong">
+    <w:name w:val="Strong"/>
+    <w:basedOn w:val="DefaultParagraphFont"/>
+    <w:uiPriority w:val="22"/>
+    <w:qFormat/>
+    <w:rsid w:val="009217BB"/>
+    <w:rPr>
+      <w:b/>
+      <w:bCs/>
+    </w:rPr>
+  </w:style>
+  <w:style w:type="character" w:styleId="HTMLCode">
+    <w:name w:val="HTML Code"/>
+    <w:basedOn w:val="DefaultParagraphFont"/>
+    <w:uiPriority w:val="99"/>
+    <w:semiHidden/>
+    <w:unhideWhenUsed/>
+    <w:rsid w:val="008D67B3"/>
+    <w:rPr>
+      <w:rFonts w:ascii="Courier New" w:eastAsia="Times New Roman" w:hAnsi="Courier New" w:cs="Courier New"/>
+      <w:sz w:val="20"/>
+      <w:szCs w:val="20"/>
+    </w:rPr>
+  </w:style>
+  <w:style w:type="character" w:styleId="Emphasis">
+    <w:name w:val="Emphasis"/>
+    <w:basedOn w:val="DefaultParagraphFont"/>
+    <w:uiPriority w:val="20"/>
+    <w:qFormat/>
+    <w:rsid w:val="008D67B3"/>
+    <w:rPr>
+      <w:i/>
+      <w:iCs/>
     </w:rPr>
   </w:style>
 </w:styles>

</xml_diff>